<commit_message>
Mise a jour du plan d'iteration
</commit_message>
<xml_diff>
--- a/Documents/Phase de Construction/Plan d'it�ration.docx
+++ b/Documents/Phase de Construction/Plan d'it�ration.docx
@@ -10,33 +10,11 @@
           <w:lang w:val="fr-CA"/>
         </w:rPr>
       </w:pPr>
-      <w:proofErr w:type="spellStart"/>
-      <w:r>
-        <w:rPr>
-          <w:lang w:val="fr-CA"/>
-        </w:rPr>
-        <w:t>Fire</w:t>
-      </w:r>
-      <w:proofErr w:type="spellEnd"/>
-      <w:r>
-        <w:rPr>
-          <w:lang w:val="fr-CA"/>
-        </w:rPr>
-        <w:t xml:space="preserve"> </w:t>
-      </w:r>
-      <w:proofErr w:type="spellStart"/>
-      <w:r>
-        <w:rPr>
-          <w:lang w:val="fr-CA"/>
-        </w:rPr>
-        <w:t>Disaster</w:t>
-      </w:r>
-      <w:proofErr w:type="spellEnd"/>
-      <w:r>
-        <w:rPr>
-          <w:lang w:val="fr-CA"/>
-        </w:rPr>
-        <w:t xml:space="preserve"> Simulator</w:t>
+      <w:r>
+        <w:rPr>
+          <w:lang w:val="fr-CA"/>
+        </w:rPr>
+        <w:t>Fire Disaster Simulator</w:t>
       </w:r>
     </w:p>
     <w:p>
@@ -1337,8 +1315,6 @@
         </w:rPr>
         <w:fldChar w:fldCharType="end"/>
       </w:r>
-      <w:bookmarkStart w:id="0" w:name="_GoBack"/>
-      <w:bookmarkEnd w:id="0"/>
       <w:r>
         <w:rPr>
           <w:lang w:val="fr-CA"/>
@@ -1384,20 +1360,20 @@
           <w:lang w:val="fr-CA"/>
         </w:rPr>
       </w:pPr>
-      <w:bookmarkStart w:id="1" w:name="_Toc456598586"/>
-      <w:bookmarkStart w:id="2" w:name="_Toc456600917"/>
-      <w:bookmarkStart w:id="3" w:name="_Toc4961735"/>
-      <w:bookmarkStart w:id="4" w:name="_Toc318204225"/>
+      <w:bookmarkStart w:id="0" w:name="_Toc456598586"/>
+      <w:bookmarkStart w:id="1" w:name="_Toc456600917"/>
+      <w:bookmarkStart w:id="2" w:name="_Toc4961735"/>
+      <w:bookmarkStart w:id="3" w:name="_Toc318204225"/>
       <w:r>
         <w:rPr>
           <w:lang w:val="fr-CA"/>
         </w:rPr>
         <w:t>Introduction</w:t>
       </w:r>
+      <w:bookmarkEnd w:id="0"/>
       <w:bookmarkEnd w:id="1"/>
       <w:bookmarkEnd w:id="2"/>
       <w:bookmarkEnd w:id="3"/>
-      <w:bookmarkEnd w:id="4"/>
     </w:p>
     <w:p>
       <w:pPr>
@@ -1406,16 +1382,16 @@
           <w:lang w:val="fr-CA"/>
         </w:rPr>
       </w:pPr>
-      <w:bookmarkStart w:id="5" w:name="_Toc87777514"/>
-      <w:bookmarkStart w:id="6" w:name="_Toc318204226"/>
+      <w:bookmarkStart w:id="4" w:name="_Toc87777514"/>
+      <w:bookmarkStart w:id="5" w:name="_Toc318204226"/>
       <w:r>
         <w:rPr>
           <w:lang w:val="fr-CA"/>
         </w:rPr>
         <w:t>Objectif du document</w:t>
       </w:r>
+      <w:bookmarkEnd w:id="4"/>
       <w:bookmarkEnd w:id="5"/>
-      <w:bookmarkEnd w:id="6"/>
     </w:p>
     <w:p>
       <w:pPr>
@@ -1452,51 +1428,19 @@
           <w:iCs/>
           <w:lang w:val="fr-CA" w:eastAsia="fr-CA"/>
         </w:rPr>
-        <w:t xml:space="preserve">du projet </w:t>
-      </w:r>
-      <w:proofErr w:type="spellStart"/>
+        <w:t>du projet Fire Disaster Simulator</w:t>
+      </w:r>
       <w:r>
         <w:rPr>
           <w:iCs/>
           <w:lang w:val="fr-CA" w:eastAsia="fr-CA"/>
         </w:rPr>
-        <w:t>Fire</w:t>
-      </w:r>
-      <w:proofErr w:type="spellEnd"/>
-      <w:r>
-        <w:rPr>
-          <w:iCs/>
-          <w:lang w:val="fr-CA" w:eastAsia="fr-CA"/>
-        </w:rPr>
-        <w:t xml:space="preserve"> </w:t>
-      </w:r>
-      <w:proofErr w:type="spellStart"/>
-      <w:r>
-        <w:rPr>
-          <w:iCs/>
-          <w:lang w:val="fr-CA" w:eastAsia="fr-CA"/>
-        </w:rPr>
-        <w:t>Disaster</w:t>
-      </w:r>
-      <w:proofErr w:type="spellEnd"/>
-      <w:r>
-        <w:rPr>
-          <w:iCs/>
-          <w:lang w:val="fr-CA" w:eastAsia="fr-CA"/>
-        </w:rPr>
-        <w:t xml:space="preserve"> Simulator</w:t>
-      </w:r>
-      <w:r>
-        <w:rPr>
-          <w:iCs/>
-          <w:lang w:val="fr-CA" w:eastAsia="fr-CA"/>
-        </w:rPr>
         <w:t>.</w:t>
       </w:r>
-      <w:bookmarkStart w:id="7" w:name="_Toc6187930"/>
-      <w:bookmarkStart w:id="8" w:name="_Toc456598590"/>
-      <w:bookmarkStart w:id="9" w:name="_Toc456600921"/>
-      <w:bookmarkStart w:id="10" w:name="_Toc4961738"/>
+      <w:bookmarkStart w:id="6" w:name="_Toc6187930"/>
+      <w:bookmarkStart w:id="7" w:name="_Toc456598590"/>
+      <w:bookmarkStart w:id="8" w:name="_Toc456600921"/>
+      <w:bookmarkStart w:id="9" w:name="_Toc4961738"/>
     </w:p>
     <w:p>
       <w:pPr>
@@ -1505,18 +1449,18 @@
           <w:lang w:val="fr-CA"/>
         </w:rPr>
       </w:pPr>
-      <w:bookmarkStart w:id="11" w:name="_Toc318204227"/>
+      <w:bookmarkStart w:id="10" w:name="_Toc318204227"/>
+      <w:bookmarkEnd w:id="6"/>
+      <w:r>
+        <w:rPr>
+          <w:lang w:val="fr-CA"/>
+        </w:rPr>
+        <w:t>Références</w:t>
+      </w:r>
       <w:bookmarkEnd w:id="7"/>
-      <w:r>
-        <w:rPr>
-          <w:lang w:val="fr-CA"/>
-        </w:rPr>
-        <w:t>Références</w:t>
-      </w:r>
       <w:bookmarkEnd w:id="8"/>
       <w:bookmarkEnd w:id="9"/>
       <w:bookmarkEnd w:id="10"/>
-      <w:bookmarkEnd w:id="11"/>
     </w:p>
     <w:p>
       <w:pPr>
@@ -1535,7 +1479,7 @@
         </w:rPr>
         <w:t>Modèle des cas d’utilisation</w:t>
       </w:r>
-      <w:bookmarkStart w:id="12" w:name="_Toc4998474"/>
+      <w:bookmarkStart w:id="11" w:name="_Toc4998474"/>
     </w:p>
     <w:p>
       <w:pPr>
@@ -1607,7 +1551,7 @@
           <w:lang w:val="fr-CA"/>
         </w:rPr>
       </w:pPr>
-      <w:bookmarkStart w:id="13" w:name="_Toc318204228"/>
+      <w:bookmarkStart w:id="12" w:name="_Toc318204228"/>
       <w:r>
         <w:rPr>
           <w:lang w:val="fr-CA"/>
@@ -1615,8 +1559,8 @@
         <w:lastRenderedPageBreak/>
         <w:t>Plan</w:t>
       </w:r>
+      <w:bookmarkEnd w:id="11"/>
       <w:bookmarkEnd w:id="12"/>
-      <w:bookmarkEnd w:id="13"/>
     </w:p>
     <w:p>
       <w:pPr>
@@ -1625,14 +1569,14 @@
           <w:lang w:val="fr-CA"/>
         </w:rPr>
       </w:pPr>
-      <w:bookmarkStart w:id="14" w:name="_Toc318204229"/>
+      <w:bookmarkStart w:id="13" w:name="_Toc318204229"/>
       <w:r>
         <w:rPr>
           <w:lang w:val="fr-CA"/>
         </w:rPr>
         <w:t>Discipline de l’itération</w:t>
       </w:r>
-      <w:bookmarkEnd w:id="14"/>
+      <w:bookmarkEnd w:id="13"/>
     </w:p>
     <w:tbl>
       <w:tblPr>
@@ -1919,14 +1863,14 @@
           <w:lang w:val="fr-CA"/>
         </w:rPr>
       </w:pPr>
-      <w:bookmarkStart w:id="15" w:name="_Toc318204230"/>
+      <w:bookmarkStart w:id="14" w:name="_Toc318204230"/>
       <w:r>
         <w:rPr>
           <w:lang w:val="fr-CA"/>
         </w:rPr>
         <w:t>Planning</w:t>
       </w:r>
-      <w:bookmarkEnd w:id="15"/>
+      <w:bookmarkEnd w:id="14"/>
     </w:p>
     <w:tbl>
       <w:tblPr>
@@ -2066,7 +2010,25 @@
               <w:rPr>
                 <w:lang w:val="fr-CA"/>
               </w:rPr>
-              <w:t>13/01/2012</w:t>
+              <w:t>28</w:t>
+            </w:r>
+            <w:r>
+              <w:rPr>
+                <w:lang w:val="fr-CA"/>
+              </w:rPr>
+              <w:t>/0</w:t>
+            </w:r>
+            <w:r>
+              <w:rPr>
+                <w:lang w:val="fr-CA"/>
+              </w:rPr>
+              <w:t>2</w:t>
+            </w:r>
+            <w:r>
+              <w:rPr>
+                <w:lang w:val="fr-CA"/>
+              </w:rPr>
+              <w:t>/2012</w:t>
             </w:r>
           </w:p>
         </w:tc>
@@ -2086,7 +2048,25 @@
               <w:rPr>
                 <w:lang w:val="fr-CA"/>
               </w:rPr>
-              <w:t>22/01/2012</w:t>
+              <w:t>16</w:t>
+            </w:r>
+            <w:r>
+              <w:rPr>
+                <w:lang w:val="fr-CA"/>
+              </w:rPr>
+              <w:t>/0</w:t>
+            </w:r>
+            <w:r>
+              <w:rPr>
+                <w:lang w:val="fr-CA"/>
+              </w:rPr>
+              <w:t>3</w:t>
+            </w:r>
+            <w:r>
+              <w:rPr>
+                <w:lang w:val="fr-CA"/>
+              </w:rPr>
+              <w:t>/2012</w:t>
             </w:r>
           </w:p>
         </w:tc>
@@ -2250,7 +2230,25 @@
               <w:rPr>
                 <w:lang w:val="fr-CA"/>
               </w:rPr>
-              <w:t>22/01/2012</w:t>
+              <w:t>16</w:t>
+            </w:r>
+            <w:r>
+              <w:rPr>
+                <w:lang w:val="fr-CA"/>
+              </w:rPr>
+              <w:t>/0</w:t>
+            </w:r>
+            <w:r>
+              <w:rPr>
+                <w:lang w:val="fr-CA"/>
+              </w:rPr>
+              <w:t>3</w:t>
+            </w:r>
+            <w:r>
+              <w:rPr>
+                <w:lang w:val="fr-CA"/>
+              </w:rPr>
+              <w:t>/2012</w:t>
             </w:r>
           </w:p>
         </w:tc>
@@ -2292,19 +2290,7 @@
               <w:rPr>
                 <w:lang w:val="fr-CA"/>
               </w:rPr>
-              <w:t xml:space="preserve">D : </w:t>
-            </w:r>
-            <w:r>
-              <w:rPr>
-                <w:lang w:val="fr-CA"/>
-              </w:rPr>
-              <w:t>Supprimer</w:t>
-            </w:r>
-            <w:r>
-              <w:rPr>
-                <w:lang w:val="fr-CA"/>
-              </w:rPr>
-              <w:t xml:space="preserve"> un type de robot</w:t>
+              <w:t>D : Supprimer un type de robot</w:t>
             </w:r>
           </w:p>
         </w:tc>
@@ -2344,7 +2330,25 @@
               <w:rPr>
                 <w:lang w:val="fr-CA"/>
               </w:rPr>
-              <w:t>22/01/2012</w:t>
+              <w:t>16</w:t>
+            </w:r>
+            <w:r>
+              <w:rPr>
+                <w:lang w:val="fr-CA"/>
+              </w:rPr>
+              <w:t>/0</w:t>
+            </w:r>
+            <w:r>
+              <w:rPr>
+                <w:lang w:val="fr-CA"/>
+              </w:rPr>
+              <w:t>3</w:t>
+            </w:r>
+            <w:r>
+              <w:rPr>
+                <w:lang w:val="fr-CA"/>
+              </w:rPr>
+              <w:t>/2012</w:t>
             </w:r>
           </w:p>
         </w:tc>
@@ -2468,16 +2472,8 @@
               <w:rPr>
                 <w:lang w:val="fr-CA"/>
               </w:rPr>
-              <w:t xml:space="preserve">D : Look &amp; </w:t>
-            </w:r>
-            <w:proofErr w:type="spellStart"/>
-            <w:r>
-              <w:rPr>
-                <w:lang w:val="fr-CA"/>
-              </w:rPr>
-              <w:t>feel</w:t>
-            </w:r>
-            <w:proofErr w:type="spellEnd"/>
+              <w:t>D : Look &amp; feel</w:t>
+            </w:r>
           </w:p>
         </w:tc>
         <w:tc>
@@ -2762,7 +2758,13 @@
               <w:rPr>
                 <w:lang w:val="fr-CA"/>
               </w:rPr>
-              <w:t>15/03/2012</w:t>
+              <w:t>16</w:t>
+            </w:r>
+            <w:r>
+              <w:rPr>
+                <w:lang w:val="fr-CA"/>
+              </w:rPr>
+              <w:t>/03/2012</w:t>
             </w:r>
           </w:p>
         </w:tc>
@@ -2784,6 +2786,90 @@
               </w:rPr>
               <w:t>Marc Plano-Lesay</w:t>
             </w:r>
+          </w:p>
+        </w:tc>
+      </w:tr>
+      <w:tr>
+        <w:tc>
+          <w:tcPr>
+            <w:tcW w:w="2251" w:type="dxa"/>
+            <w:vAlign w:val="center"/>
+          </w:tcPr>
+          <w:p>
+            <w:pPr>
+              <w:jc w:val="center"/>
+              <w:rPr>
+                <w:lang w:val="fr-CA"/>
+              </w:rPr>
+            </w:pPr>
+            <w:r>
+              <w:rPr>
+                <w:lang w:val="fr-CA"/>
+              </w:rPr>
+              <w:t>D : Tests unitaires</w:t>
+            </w:r>
+          </w:p>
+        </w:tc>
+        <w:tc>
+          <w:tcPr>
+            <w:tcW w:w="2200" w:type="dxa"/>
+            <w:vAlign w:val="center"/>
+          </w:tcPr>
+          <w:p>
+            <w:pPr>
+              <w:jc w:val="center"/>
+              <w:rPr>
+                <w:lang w:val="fr-CA"/>
+              </w:rPr>
+            </w:pPr>
+            <w:r>
+              <w:rPr>
+                <w:lang w:val="fr-CA"/>
+              </w:rPr>
+              <w:t>28/02/2012</w:t>
+            </w:r>
+          </w:p>
+        </w:tc>
+        <w:tc>
+          <w:tcPr>
+            <w:tcW w:w="2200" w:type="dxa"/>
+            <w:vAlign w:val="center"/>
+          </w:tcPr>
+          <w:p>
+            <w:pPr>
+              <w:jc w:val="center"/>
+              <w:rPr>
+                <w:lang w:val="fr-CA"/>
+              </w:rPr>
+            </w:pPr>
+            <w:r>
+              <w:rPr>
+                <w:lang w:val="fr-CA"/>
+              </w:rPr>
+              <w:t>16/03/2012</w:t>
+            </w:r>
+          </w:p>
+        </w:tc>
+        <w:tc>
+          <w:tcPr>
+            <w:tcW w:w="2205" w:type="dxa"/>
+            <w:vAlign w:val="center"/>
+          </w:tcPr>
+          <w:p>
+            <w:pPr>
+              <w:jc w:val="center"/>
+              <w:rPr>
+                <w:lang w:val="fr-CA"/>
+              </w:rPr>
+            </w:pPr>
+            <w:r>
+              <w:rPr>
+                <w:lang w:val="fr-CA"/>
+              </w:rPr>
+              <w:t>Marc Plano-Lesay</w:t>
+            </w:r>
+            <w:bookmarkStart w:id="15" w:name="_GoBack"/>
+            <w:bookmarkEnd w:id="15"/>
           </w:p>
         </w:tc>
       </w:tr>
@@ -3638,21 +3724,7 @@
         <w:rPr>
           <w:lang w:val="fr-CA"/>
         </w:rPr>
-        <w:t xml:space="preserve">IBM </w:t>
-      </w:r>
-      <w:proofErr w:type="spellStart"/>
-      <w:r>
-        <w:rPr>
-          <w:lang w:val="fr-CA"/>
-        </w:rPr>
-        <w:t>Rationnal</w:t>
-      </w:r>
-      <w:proofErr w:type="spellEnd"/>
-      <w:r>
-        <w:rPr>
-          <w:lang w:val="fr-CA"/>
-        </w:rPr>
-        <w:t xml:space="preserve"> Software Architect</w:t>
+        <w:t>IBM Rationnal Software Architect</w:t>
       </w:r>
     </w:p>
     <w:p>
@@ -3894,7 +3966,7 @@
               <w:rStyle w:val="Numrodepage"/>
               <w:noProof/>
             </w:rPr>
-            <w:t>3</w:t>
+            <w:t>5</w:t>
           </w:r>
           <w:r>
             <w:rPr>
@@ -4100,23 +4172,13 @@
         <w:sz w:val="36"/>
       </w:rPr>
     </w:pPr>
-    <w:proofErr w:type="spellStart"/>
     <w:r>
       <w:rPr>
         <w:rFonts w:ascii="Arial" w:hAnsi="Arial"/>
         <w:b/>
         <w:sz w:val="36"/>
       </w:rPr>
-      <w:t>Groupe</w:t>
-    </w:r>
-    <w:proofErr w:type="spellEnd"/>
-    <w:r>
-      <w:rPr>
-        <w:rFonts w:ascii="Arial" w:hAnsi="Arial"/>
-        <w:b/>
-        <w:sz w:val="36"/>
-      </w:rPr>
-      <w:t xml:space="preserve"> 3</w:t>
+      <w:t>Groupe 3</w:t>
     </w:r>
   </w:p>
   <w:p>
@@ -4213,33 +4275,11 @@
               <w:lang w:val="fr-CA"/>
             </w:rPr>
           </w:pPr>
-          <w:proofErr w:type="spellStart"/>
           <w:r>
             <w:rPr>
               <w:lang w:val="fr-CA"/>
             </w:rPr>
-            <w:t>Fire</w:t>
-          </w:r>
-          <w:proofErr w:type="spellEnd"/>
-          <w:r>
-            <w:rPr>
-              <w:lang w:val="fr-CA"/>
-            </w:rPr>
-            <w:t xml:space="preserve"> </w:t>
-          </w:r>
-          <w:proofErr w:type="spellStart"/>
-          <w:r>
-            <w:rPr>
-              <w:lang w:val="fr-CA"/>
-            </w:rPr>
-            <w:t>Disaster</w:t>
-          </w:r>
-          <w:proofErr w:type="spellEnd"/>
-          <w:r>
-            <w:rPr>
-              <w:lang w:val="fr-CA"/>
-            </w:rPr>
-            <w:t xml:space="preserve"> Simulator</w:t>
+            <w:t>Fire Disaster Simulator</w:t>
           </w:r>
         </w:p>
       </w:tc>
@@ -6900,7 +6940,7 @@
 </file>
 
 <file path=customXml/itemProps1.xml><?xml version="1.0" encoding="utf-8"?>
-<ds:datastoreItem xmlns:ds="http://schemas.openxmlformats.org/officeDocument/2006/customXml" ds:itemID="{7A6D3167-3491-46C9-A7AB-7159B8459CD8}">
+<ds:datastoreItem xmlns:ds="http://schemas.openxmlformats.org/officeDocument/2006/customXml" ds:itemID="{BE10557E-C03F-4B8E-AF7F-EE5518C62D3B}">
   <ds:schemaRefs>
     <ds:schemaRef ds:uri="http://schemas.openxmlformats.org/officeDocument/2006/bibliography"/>
   </ds:schemaRefs>

</xml_diff>